<commit_message>
Ajout des autres regex en cours
</commit_message>
<xml_diff>
--- a/src/main/resources/template_save copie 2.docx
+++ b/src/main/resources/template_save copie 2.docx
@@ -2015,7 +2015,7 @@
                                 <w:szCs w:val="20"/>
                                 <w:lang w:val="es-ES"/>
                               </w:rPr>
-                              <w:t>{% for job in jobs%}</w:t>
+                              <w:t>{% for item in jobs %}</w:t>
                             </w:r>
                           </w:p>
                           <w:p>
@@ -2043,7 +2043,7 @@
                                 <w:szCs w:val="20"/>
                                 <w:lang w:val="es-ES"/>
                               </w:rPr>
-                              <w:t>{{jobs.name}}</w:t>
+                              <w:t>Item found!</w:t>
                             </w:r>
                           </w:p>
                           <w:p>
@@ -2126,7 +2126,7 @@
                           <w:szCs w:val="20"/>
                           <w:lang w:val="es-ES"/>
                         </w:rPr>
-                        <w:t>{% for job in jobs%}</w:t>
+                        <w:t>{% for item in jobs %}</w:t>
                       </w:r>
                     </w:p>
                     <w:p>
@@ -2154,7 +2154,7 @@
                           <w:szCs w:val="20"/>
                           <w:lang w:val="es-ES"/>
                         </w:rPr>
-                        <w:t>{{jobs.name}}</w:t>
+                        <w:t>Item found!</w:t>
                       </w:r>
                     </w:p>
                     <w:p>
@@ -6374,7 +6374,7 @@
 </file>
 
 <file path=customXml/itemProps1.xml><?xml version="1.0" encoding="utf-8"?>
-<ds:datastoreItem xmlns:ds="http://schemas.openxmlformats.org/officeDocument/2006/customXml" ds:itemID="{955EF478-41D9-EB4F-A3B2-C3B35C189706}">
+<ds:datastoreItem xmlns:ds="http://schemas.openxmlformats.org/officeDocument/2006/customXml" ds:itemID="{9E2A8E98-0D68-BA48-A866-874922E4631D}">
   <ds:schemaRefs>
     <ds:schemaRef ds:uri="http://schemas.openxmlformats.org/officeDocument/2006/bibliography"/>
   </ds:schemaRefs>

</xml_diff>